<commit_message>
feat(main): make course structure
</commit_message>
<xml_diff>
--- a/labs/lab03/report/report.docx
+++ b/labs/lab03/report/report.docx
@@ -27,13 +27,19 @@
         <w:pStyle w:val="Subtitle"/>
       </w:pPr>
       <w:r>
-        <w:t xml:space="preserve">Управление</w:t>
+        <w:t xml:space="preserve">Язык</w:t>
       </w:r>
       <w:r>
         <w:t xml:space="preserve"> </w:t>
       </w:r>
       <w:r>
-        <w:t xml:space="preserve">версиями</w:t>
+        <w:t xml:space="preserve">разметки</w:t>
+      </w:r>
+      <w:r>
+        <w:t xml:space="preserve"> </w:t>
+      </w:r>
+      <w:r>
+        <w:t xml:space="preserve">Markdown</w:t>
       </w:r>
     </w:p>
     <w:p>

</xml_diff>